<commit_message>
Made changes as per latest updates
</commit_message>
<xml_diff>
--- a/Resume_Manu Sreekumar_V2.docx
+++ b/Resume_Manu Sreekumar_V2.docx
@@ -56,7 +56,7 @@
         </w:rPr>
         <w:t xml:space="preserve"> </w:t>
       </w:r>
-      <w:hyperlink r:id="rId5">
+      <w:hyperlink r:id="rId6">
         <w:r>
           <w:rPr>
             <w:sz w:val="22"/>
@@ -64,7 +64,7 @@
           <w:t xml:space="preserve">| </w:t>
         </w:r>
       </w:hyperlink>
-      <w:hyperlink r:id="rId6" w:history="1">
+      <w:hyperlink r:id="rId7" w:history="1">
         <w:r>
           <w:rPr>
             <w:rStyle w:val="Hyperlink"/>
@@ -204,7 +204,21 @@
           <w:sz w:val="22"/>
           <w:u w:color="000000"/>
         </w:rPr>
-        <w:t>experience developing automation software and quality assurance of mission critical financial software. Strong critical thinking, communication and leadership skills with a deep-rooted passion for data driven analytics.</w:t>
+        <w:t>experience</w:t>
+      </w:r>
+      <w:r>
+        <w:rPr>
+          <w:sz w:val="22"/>
+          <w:u w:color="000000"/>
+        </w:rPr>
+        <w:t xml:space="preserve"> in information technology space</w:t>
+      </w:r>
+      <w:r>
+        <w:rPr>
+          <w:sz w:val="22"/>
+          <w:u w:color="000000"/>
+        </w:rPr>
+        <w:t>. Strong critical thinking, communication and leadership skills with a deep-rooted passion for data driven analytics.</w:t>
       </w:r>
       <w:r>
         <w:rPr>
@@ -347,13 +361,7 @@
         <w:rPr>
           <w:sz w:val="22"/>
         </w:rPr>
-        <w:t>Federal Institute of Science and Technology</w:t>
-      </w:r>
-      <w:r>
-        <w:rPr>
-          <w:sz w:val="22"/>
-        </w:rPr>
-        <w:t xml:space="preserve">    </w:t>
+        <w:t xml:space="preserve">Federal Institute of Science and Technology    </w:t>
       </w:r>
       <w:r>
         <w:rPr>
@@ -444,13 +452,14 @@
         <w:rPr>
           <w:b w:val="0"/>
           <w:sz w:val="22"/>
-        </w:rPr>
-      </w:pPr>
-      <w:r>
-        <w:rPr>
-          <w:sz w:val="22"/>
           <w:u w:val="none"/>
         </w:rPr>
+      </w:pPr>
+      <w:r>
+        <w:rPr>
+          <w:sz w:val="22"/>
+          <w:u w:val="none"/>
+        </w:rPr>
         <w:t>Tata Consultancy Services</w:t>
       </w:r>
       <w:r>
@@ -473,7 +482,7 @@
           <w:sz w:val="22"/>
           <w:u w:val="none"/>
         </w:rPr>
-        <w:t>Business</w:t>
+        <w:t>Software</w:t>
       </w:r>
       <w:r>
         <w:rPr>
@@ -503,17 +512,44 @@
     </w:p>
     <w:p>
       <w:pPr>
-        <w:spacing w:after="0" w:line="259" w:lineRule="auto"/>
-        <w:rPr>
-          <w:sz w:val="22"/>
-        </w:rPr>
-      </w:pPr>
-      <w:r>
-        <w:rPr>
-          <w:sz w:val="22"/>
-        </w:rPr>
-        <w:t xml:space="preserve">  </w:t>
-      </w:r>
+        <w:ind w:firstLine="0"/>
+        <w:jc w:val="both"/>
+      </w:pPr>
+      <w:r>
+        <w:rPr>
+          <w:sz w:val="22"/>
+        </w:rPr>
+        <w:t xml:space="preserve">Successfully </w:t>
+      </w:r>
+      <w:r>
+        <w:rPr>
+          <w:sz w:val="22"/>
+        </w:rPr>
+        <w:t xml:space="preserve">lead project teams for </w:t>
+      </w:r>
+      <w:r>
+        <w:rPr>
+          <w:sz w:val="22"/>
+        </w:rPr>
+        <w:t>developing automation products and quality assurance of critical financial product releases</w:t>
+      </w:r>
+      <w:r>
+        <w:rPr>
+          <w:sz w:val="22"/>
+        </w:rPr>
+        <w:t xml:space="preserve"> for American Express.</w:t>
+      </w:r>
+      <w:r>
+        <w:rPr>
+          <w:sz w:val="22"/>
+        </w:rPr>
+        <w:t xml:space="preserve"> Highly Skilled in people management, communication and business knowledge.</w:t>
+      </w:r>
+    </w:p>
+    <w:p>
+      <w:pPr>
+        <w:ind w:firstLine="0"/>
+      </w:pPr>
     </w:p>
     <w:p>
       <w:pPr>
@@ -584,7 +620,13 @@
         <w:rPr>
           <w:sz w:val="22"/>
         </w:rPr>
-        <w:t xml:space="preserve">Expert in </w:t>
+        <w:t>Advanced level</w:t>
+      </w:r>
+      <w:r>
+        <w:rPr>
+          <w:sz w:val="22"/>
+        </w:rPr>
+        <w:t xml:space="preserve"> in </w:t>
       </w:r>
       <w:r>
         <w:rPr>
@@ -596,25 +638,19 @@
         <w:rPr>
           <w:sz w:val="22"/>
         </w:rPr>
+        <w:t>, C#</w:t>
+      </w:r>
+      <w:r>
+        <w:rPr>
+          <w:sz w:val="22"/>
+        </w:rPr>
         <w:t xml:space="preserve"> and SQL. Proficient in </w:t>
       </w:r>
       <w:r>
         <w:rPr>
           <w:sz w:val="22"/>
         </w:rPr>
-        <w:t>Scala, Java, C#</w:t>
-      </w:r>
-      <w:r>
-        <w:rPr>
-          <w:sz w:val="22"/>
-        </w:rPr>
-        <w:t>,</w:t>
-      </w:r>
-      <w:r>
-        <w:rPr>
-          <w:sz w:val="22"/>
-        </w:rPr>
-        <w:t xml:space="preserve"> C, C++. </w:t>
+        <w:t xml:space="preserve">Scala, Java, C, C++. </w:t>
       </w:r>
     </w:p>
     <w:p>
@@ -669,13 +705,37 @@
         <w:rPr>
           <w:sz w:val="22"/>
         </w:rPr>
-        <w:t xml:space="preserve">Expert in MySQL and PostgreSQL. Proficient in </w:t>
-      </w:r>
-      <w:r>
-        <w:rPr>
-          <w:sz w:val="22"/>
-        </w:rPr>
-        <w:t>HBase, MongoDB, Pig, Hive, Cassandr</w:t>
+        <w:t>Expert in MySQL</w:t>
+      </w:r>
+      <w:r>
+        <w:rPr>
+          <w:sz w:val="22"/>
+        </w:rPr>
+        <w:t xml:space="preserve">, </w:t>
+      </w:r>
+      <w:r>
+        <w:rPr>
+          <w:sz w:val="22"/>
+        </w:rPr>
+        <w:t xml:space="preserve">PostgreSQL. Proficient in </w:t>
+      </w:r>
+      <w:r>
+        <w:rPr>
+          <w:sz w:val="22"/>
+        </w:rPr>
+        <w:t>HBase, MongoDB,</w:t>
+      </w:r>
+      <w:r>
+        <w:rPr>
+          <w:sz w:val="22"/>
+        </w:rPr>
+        <w:t xml:space="preserve"> Pig, </w:t>
+      </w:r>
+      <w:r>
+        <w:rPr>
+          <w:sz w:val="22"/>
+        </w:rPr>
+        <w:t>Cassandr</w:t>
       </w:r>
       <w:r>
         <w:rPr>
@@ -714,8 +774,6 @@
         </w:rPr>
         <w:tab/>
       </w:r>
-      <w:bookmarkStart w:id="0" w:name="_GoBack"/>
-      <w:bookmarkEnd w:id="0"/>
       <w:r>
         <w:rPr>
           <w:sz w:val="22"/>
@@ -821,9 +879,82 @@
           <w:sz w:val="22"/>
         </w:rPr>
       </w:pPr>
+      <w:r>
+        <w:rPr>
+          <w:b/>
+          <w:sz w:val="22"/>
+        </w:rPr>
+        <w:t>Others</w:t>
+      </w:r>
+      <w:r>
+        <w:rPr>
+          <w:sz w:val="22"/>
+        </w:rPr>
+        <w:t>:</w:t>
+      </w:r>
+      <w:r>
+        <w:rPr>
+          <w:sz w:val="22"/>
+        </w:rPr>
+        <w:tab/>
+      </w:r>
+      <w:r>
+        <w:rPr>
+          <w:sz w:val="22"/>
+        </w:rPr>
+        <w:tab/>
+      </w:r>
+      <w:r>
+        <w:rPr>
+          <w:sz w:val="22"/>
+        </w:rPr>
+        <w:tab/>
+      </w:r>
+      <w:r>
+        <w:rPr>
+          <w:sz w:val="22"/>
+        </w:rPr>
+        <w:t xml:space="preserve">Expertise in </w:t>
+      </w:r>
+      <w:r>
+        <w:rPr>
+          <w:sz w:val="22"/>
+        </w:rPr>
+        <w:t xml:space="preserve">Frequentist, </w:t>
+      </w:r>
+      <w:r>
+        <w:rPr>
+          <w:sz w:val="22"/>
+        </w:rPr>
+        <w:t>Bayesian Statistic</w:t>
+      </w:r>
+      <w:r>
+        <w:rPr>
+          <w:sz w:val="22"/>
+        </w:rPr>
+        <w:t xml:space="preserve">al Modelling and </w:t>
+      </w:r>
+      <w:r>
+        <w:rPr>
+          <w:sz w:val="22"/>
+        </w:rPr>
+        <w:t>Predictive Analytics</w:t>
+      </w:r>
     </w:p>
     <w:p>
       <w:pPr>
+        <w:tabs>
+          <w:tab w:val="center" w:pos="1440"/>
+          <w:tab w:val="center" w:pos="2970"/>
+        </w:tabs>
+        <w:ind w:left="3000" w:hanging="3000"/>
+        <w:rPr>
+          <w:sz w:val="22"/>
+        </w:rPr>
+      </w:pPr>
+    </w:p>
+    <w:p>
+      <w:pPr>
         <w:pStyle w:val="Heading1"/>
         <w:ind w:left="-5"/>
         <w:rPr>
@@ -927,25 +1058,25 @@
         <w:rPr>
           <w:sz w:val="22"/>
         </w:rPr>
-        <w:t xml:space="preserve">to upgrade the </w:t>
-      </w:r>
-      <w:r>
-        <w:rPr>
-          <w:sz w:val="22"/>
-        </w:rPr>
-        <w:t xml:space="preserve">current </w:t>
-      </w:r>
-      <w:r>
-        <w:rPr>
-          <w:sz w:val="22"/>
-        </w:rPr>
-        <w:t>infrastructure</w:t>
-      </w:r>
-      <w:r>
-        <w:rPr>
-          <w:sz w:val="22"/>
-        </w:rPr>
-        <w:t xml:space="preserve"> for</w:t>
+        <w:t>and determined</w:t>
+      </w:r>
+      <w:r>
+        <w:rPr>
+          <w:sz w:val="22"/>
+        </w:rPr>
+        <w:t xml:space="preserve"> key </w:t>
+      </w:r>
+      <w:r>
+        <w:rPr>
+          <w:sz w:val="22"/>
+        </w:rPr>
+        <w:t xml:space="preserve">areas of </w:t>
+      </w:r>
+      <w:r>
+        <w:rPr>
+          <w:sz w:val="22"/>
+        </w:rPr>
+        <w:t>improvement for enhancing</w:t>
       </w:r>
       <w:r>
         <w:rPr>
@@ -1089,7 +1220,7 @@
         <w:rPr>
           <w:sz w:val="22"/>
         </w:rPr>
-        <w:t xml:space="preserve"> criminal incident hotspots with 78% accuracy.</w:t>
+        <w:t xml:space="preserve"> criminal incident hotspots with 78% accuracy</w:t>
       </w:r>
     </w:p>
     <w:p>
@@ -1186,19 +1317,7 @@
         <w:rPr>
           <w:sz w:val="22"/>
         </w:rPr>
-        <w:t xml:space="preserve"> selection and </w:t>
-      </w:r>
-      <w:r>
-        <w:rPr>
-          <w:sz w:val="22"/>
-        </w:rPr>
-        <w:t>Naïve Bayes</w:t>
-      </w:r>
-      <w:r>
-        <w:rPr>
-          <w:sz w:val="22"/>
-        </w:rPr>
-        <w:t xml:space="preserve"> classification using Python Sci-Kit Learn.</w:t>
+        <w:t xml:space="preserve"> selection and Naïve Bayes classification using Python Sci-Kit Learn</w:t>
       </w:r>
     </w:p>
     <w:p>
@@ -1282,7 +1401,27 @@
         <w:rPr>
           <w:sz w:val="22"/>
         </w:rPr>
-        <w:t>GUI automation framework in Unified Functional Testing platform using VBA</w:t>
+        <w:t xml:space="preserve">large scale </w:t>
+      </w:r>
+      <w:r>
+        <w:rPr>
+          <w:sz w:val="22"/>
+        </w:rPr>
+        <w:t xml:space="preserve">automation framework </w:t>
+      </w:r>
+      <w:r>
+        <w:rPr>
+          <w:sz w:val="22"/>
+        </w:rPr>
+        <w:t xml:space="preserve">for testing core business functionalities using HP - </w:t>
+      </w:r>
+      <w:bookmarkStart w:id="0" w:name="_GoBack"/>
+      <w:bookmarkEnd w:id="0"/>
+      <w:r>
+        <w:rPr>
+          <w:sz w:val="22"/>
+        </w:rPr>
+        <w:t xml:space="preserve">UFT </w:t>
       </w:r>
       <w:r>
         <w:rPr>
@@ -1508,28 +1647,46 @@
         <w:rPr>
           <w:sz w:val="22"/>
         </w:rPr>
-        <w:t xml:space="preserve">, TCS Charter, Kochi. </w:t>
-      </w:r>
-    </w:p>
-    <w:p>
-      <w:pPr>
-        <w:ind w:right="691"/>
-        <w:rPr>
-          <w:sz w:val="22"/>
-        </w:rPr>
-      </w:pPr>
+        <w:t>, TCS Charter</w:t>
+      </w:r>
+      <w:r>
+        <w:rPr>
+          <w:sz w:val="22"/>
+        </w:rPr>
+        <w:t xml:space="preserve">. Won Numerous prizes in </w:t>
+      </w:r>
       <w:r>
         <w:rPr>
           <w:b/>
           <w:sz w:val="22"/>
         </w:rPr>
-        <w:t xml:space="preserve">Acting and </w:t>
+        <w:t>Acting</w:t>
       </w:r>
       <w:r>
         <w:rPr>
           <w:b/>
           <w:sz w:val="22"/>
         </w:rPr>
+        <w:t xml:space="preserve"> </w:t>
+      </w:r>
+      <w:r>
+        <w:rPr>
+          <w:sz w:val="22"/>
+        </w:rPr>
+        <w:t>and</w:t>
+      </w:r>
+      <w:r>
+        <w:rPr>
+          <w:b/>
+          <w:sz w:val="22"/>
+        </w:rPr>
+        <w:t xml:space="preserve"> </w:t>
+      </w:r>
+      <w:r>
+        <w:rPr>
+          <w:b/>
+          <w:sz w:val="22"/>
+        </w:rPr>
         <w:t>Playwriting</w:t>
       </w:r>
       <w:r>
@@ -1537,37 +1694,7 @@
           <w:b/>
           <w:sz w:val="22"/>
         </w:rPr>
-        <w:t xml:space="preserve"> </w:t>
-      </w:r>
-      <w:r>
-        <w:rPr>
-          <w:sz w:val="22"/>
-        </w:rPr>
-        <w:t xml:space="preserve">- </w:t>
-      </w:r>
-      <w:r>
-        <w:rPr>
-          <w:sz w:val="22"/>
-        </w:rPr>
-        <w:t xml:space="preserve">Won numerous accolades for </w:t>
-      </w:r>
-      <w:r>
-        <w:rPr>
-          <w:sz w:val="22"/>
-        </w:rPr>
-        <w:t>acting and directing</w:t>
-      </w:r>
-      <w:r>
-        <w:rPr>
-          <w:sz w:val="22"/>
-        </w:rPr>
-        <w:t xml:space="preserve"> pla</w:t>
-      </w:r>
-      <w:r>
-        <w:rPr>
-          <w:sz w:val="22"/>
-        </w:rPr>
-        <w:t>ys.</w:t>
+        <w:t>.</w:t>
       </w:r>
     </w:p>
     <w:sectPr>
@@ -4148,6 +4275,18 @@
   </w:num>
   <w:num w:numId="17">
     <w:abstractNumId w:val="15"/>
+  </w:num>
+  <w:num w:numId="18">
+    <w:abstractNumId w:val="8"/>
+    <w:lvlOverride w:ilvl="0"/>
+    <w:lvlOverride w:ilvl="1"/>
+    <w:lvlOverride w:ilvl="2"/>
+    <w:lvlOverride w:ilvl="3"/>
+    <w:lvlOverride w:ilvl="4"/>
+    <w:lvlOverride w:ilvl="5"/>
+    <w:lvlOverride w:ilvl="6"/>
+    <w:lvlOverride w:ilvl="7"/>
+    <w:lvlOverride w:ilvl="8"/>
   </w:num>
 </w:numbering>
 </file>
@@ -4949,4 +5088,16 @@
     </a:ext>
   </a:extLst>
 </a:theme>
+</file>
+
+<file path=customXml/item1.xml><?xml version="1.0" encoding="utf-8"?>
+<b:Sources xmlns:b="http://schemas.openxmlformats.org/officeDocument/2006/bibliography" xmlns="http://schemas.openxmlformats.org/officeDocument/2006/bibliography" SelectedStyle="\APASixthEditionOfficeOnline.xsl" StyleName="APA" Version="6"/>
+</file>
+
+<file path=customXml/itemProps1.xml><?xml version="1.0" encoding="utf-8"?>
+<ds:datastoreItem xmlns:ds="http://schemas.openxmlformats.org/officeDocument/2006/customXml" ds:itemID="{A2D4301A-3260-400F-A013-362DB7938330}">
+  <ds:schemaRefs>
+    <ds:schemaRef ds:uri="http://schemas.openxmlformats.org/officeDocument/2006/bibliography"/>
+  </ds:schemaRefs>
+</ds:datastoreItem>
 </file>
</xml_diff>

<commit_message>
Created versions of resume for diff requirements
</commit_message>
<xml_diff>
--- a/Resume_Manu Sreekumar_V2.docx
+++ b/Resume_Manu Sreekumar_V2.docx
@@ -35,7 +35,81 @@
       <w:pPr>
         <w:spacing w:after="0" w:line="240" w:lineRule="auto"/>
         <w:ind w:left="0" w:firstLine="0"/>
-      </w:pPr>
+        <w:rPr>
+          <w:rStyle w:val="Hyperlink"/>
+          <w:sz w:val="22"/>
+        </w:rPr>
+      </w:pPr>
+      <w:r>
+        <w:rPr>
+          <w:noProof/>
+        </w:rPr>
+        <mc:AlternateContent>
+          <mc:Choice Requires="wps">
+            <w:drawing>
+              <wp:anchor distT="0" distB="0" distL="114300" distR="114300" simplePos="0" relativeHeight="251659264" behindDoc="0" locked="0" layoutInCell="1" allowOverlap="1" wp14:anchorId="2DDC8333" wp14:editId="6E4D1E16">
+                <wp:simplePos x="0" y="0"/>
+                <wp:positionH relativeFrom="margin">
+                  <wp:align>left</wp:align>
+                </wp:positionH>
+                <wp:positionV relativeFrom="page">
+                  <wp:posOffset>1362075</wp:posOffset>
+                </wp:positionV>
+                <wp:extent cx="6699885" cy="14605"/>
+                <wp:effectExtent l="0" t="0" r="24765" b="23495"/>
+                <wp:wrapTopAndBottom/>
+                <wp:docPr id="1" name="Straight Connector 1"/>
+                <wp:cNvGraphicFramePr/>
+                <a:graphic xmlns:a="http://schemas.openxmlformats.org/drawingml/2006/main">
+                  <a:graphicData uri="http://schemas.microsoft.com/office/word/2010/wordprocessingShape">
+                    <wps:wsp>
+                      <wps:cNvCnPr/>
+                      <wps:spPr>
+                        <a:xfrm>
+                          <a:off x="0" y="0"/>
+                          <a:ext cx="6699885" cy="14605"/>
+                        </a:xfrm>
+                        <a:prstGeom prst="line">
+                          <a:avLst/>
+                        </a:prstGeom>
+                      </wps:spPr>
+                      <wps:style>
+                        <a:lnRef idx="1">
+                          <a:schemeClr val="dk1"/>
+                        </a:lnRef>
+                        <a:fillRef idx="0">
+                          <a:schemeClr val="dk1"/>
+                        </a:fillRef>
+                        <a:effectRef idx="0">
+                          <a:schemeClr val="dk1"/>
+                        </a:effectRef>
+                        <a:fontRef idx="minor">
+                          <a:schemeClr val="tx1"/>
+                        </a:fontRef>
+                      </wps:style>
+                      <wps:bodyPr/>
+                    </wps:wsp>
+                  </a:graphicData>
+                </a:graphic>
+                <wp14:sizeRelH relativeFrom="margin">
+                  <wp14:pctWidth>0</wp14:pctWidth>
+                </wp14:sizeRelH>
+                <wp14:sizeRelV relativeFrom="margin">
+                  <wp14:pctHeight>0</wp14:pctHeight>
+                </wp14:sizeRelV>
+              </wp:anchor>
+            </w:drawing>
+          </mc:Choice>
+          <mc:Fallback>
+            <w:pict>
+              <v:line w14:anchorId="64F3BEF0" id="Straight Connector 1" o:spid="_x0000_s1026" style="position:absolute;z-index:251659264;visibility:visible;mso-wrap-style:square;mso-width-percent:0;mso-height-percent:0;mso-wrap-distance-left:9pt;mso-wrap-distance-top:0;mso-wrap-distance-right:9pt;mso-wrap-distance-bottom:0;mso-position-horizontal:left;mso-position-horizontal-relative:margin;mso-position-vertical:absolute;mso-position-vertical-relative:page;mso-width-percent:0;mso-height-percent:0;mso-width-relative:margin;mso-height-relative:margin" from="0,107.25pt" to="527.55pt,108.4pt" o:gfxdata="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" strokecolor="black [3200]" strokeweight=".5pt">
+                <v:stroke joinstyle="miter"/>
+                <w10:wrap type="topAndBottom" anchorx="margin" anchory="page"/>
+              </v:line>
+            </w:pict>
+          </mc:Fallback>
+        </mc:AlternateContent>
+      </w:r>
       <w:r>
         <w:rPr>
           <w:sz w:val="22"/>
@@ -73,130 +147,71 @@
           <w:t>https://www.linkedin.com/in/manu-sreekumar</w:t>
         </w:r>
       </w:hyperlink>
-      <w:r>
-        <w:rPr>
-          <w:rFonts w:ascii="Calibri" w:eastAsia="Calibri" w:hAnsi="Calibri" w:cs="Calibri"/>
-          <w:noProof/>
-          <w:sz w:val="22"/>
-        </w:rPr>
-        <mc:AlternateContent>
-          <mc:Choice Requires="wpg">
-            <w:drawing>
-              <wp:inline distT="0" distB="0" distL="0" distR="0" wp14:anchorId="15E3A3E6" wp14:editId="591361BB">
-                <wp:extent cx="6734810" cy="44450"/>
-                <wp:effectExtent l="0" t="0" r="0" b="0"/>
-                <wp:docPr id="3006" name="Group 3006"/>
-                <wp:cNvGraphicFramePr/>
-                <a:graphic xmlns:a="http://schemas.openxmlformats.org/drawingml/2006/main">
-                  <a:graphicData uri="http://schemas.microsoft.com/office/word/2010/wordprocessingGroup">
-                    <wpg:wgp>
-                      <wpg:cNvGrpSpPr/>
-                      <wpg:grpSpPr>
-                        <a:xfrm>
-                          <a:off x="0" y="0"/>
-                          <a:ext cx="6734810" cy="44450"/>
-                          <a:chOff x="0" y="0"/>
-                          <a:chExt cx="6734810" cy="44450"/>
-                        </a:xfrm>
-                      </wpg:grpSpPr>
-                      <wps:wsp>
-                        <wps:cNvPr id="440" name="Shape 440"/>
-                        <wps:cNvSpPr/>
-                        <wps:spPr>
-                          <a:xfrm>
-                            <a:off x="0" y="0"/>
-                            <a:ext cx="6734810" cy="44450"/>
-                          </a:xfrm>
-                          <a:custGeom>
-                            <a:avLst/>
-                            <a:gdLst/>
-                            <a:ahLst/>
-                            <a:cxnLst/>
-                            <a:rect l="0" t="0" r="0" b="0"/>
-                            <a:pathLst>
-                              <a:path w="6734810" h="44450">
-                                <a:moveTo>
-                                  <a:pt x="0" y="44450"/>
-                                </a:moveTo>
-                                <a:lnTo>
-                                  <a:pt x="6734810" y="0"/>
-                                </a:lnTo>
-                              </a:path>
-                            </a:pathLst>
-                          </a:custGeom>
-                          <a:ln w="9525" cap="flat">
-                            <a:round/>
-                          </a:ln>
-                        </wps:spPr>
-                        <wps:style>
-                          <a:lnRef idx="1">
-                            <a:srgbClr val="000000"/>
-                          </a:lnRef>
-                          <a:fillRef idx="0">
-                            <a:srgbClr val="000000">
-                              <a:alpha val="0"/>
-                            </a:srgbClr>
-                          </a:fillRef>
-                          <a:effectRef idx="0">
-                            <a:scrgbClr r="0" g="0" b="0"/>
-                          </a:effectRef>
-                          <a:fontRef idx="none"/>
-                        </wps:style>
-                        <wps:bodyPr/>
-                      </wps:wsp>
-                    </wpg:wgp>
-                  </a:graphicData>
-                </a:graphic>
-              </wp:inline>
-            </w:drawing>
-          </mc:Choice>
-          <mc:Fallback xmlns:a="http://schemas.openxmlformats.org/drawingml/2006/main">
-            <w:pict>
-              <v:group id="Group 3006" style="width:530.3pt;height:3.5pt;mso-position-horizontal-relative:char;mso-position-vertical-relative:line" coordsize="67348,444">
-                <v:shape id="Shape 440" style="position:absolute;width:67348;height:444;left:0;top:0;" coordsize="6734810,44450" path="m0,44450l6734810,0">
-                  <v:stroke weight="0.75pt" endcap="flat" joinstyle="round" on="true" color="#000000"/>
-                  <v:fill on="false" color="#000000" opacity="0"/>
-                </v:shape>
-              </v:group>
-            </w:pict>
-          </mc:Fallback>
-        </mc:AlternateContent>
-      </w:r>
     </w:p>
     <w:p>
       <w:pPr>
-        <w:jc w:val="both"/>
+        <w:spacing w:after="0" w:line="240" w:lineRule="auto"/>
+        <w:ind w:left="0" w:firstLine="0"/>
+        <w:rPr>
+          <w:color w:val="0563C1" w:themeColor="hyperlink"/>
+          <w:sz w:val="22"/>
+          <w:u w:val="single"/>
+        </w:rPr>
+      </w:pPr>
+      <w:r>
+        <w:rPr>
+          <w:b/>
+          <w:sz w:val="22"/>
+          <w:u w:val="single" w:color="000000"/>
+        </w:rPr>
+        <w:t>SUMMARY</w:t>
+      </w:r>
+      <w:r>
+        <w:rPr>
+          <w:sz w:val="22"/>
+        </w:rPr>
+        <w:t xml:space="preserve">: </w:t>
+      </w:r>
+      <w:r>
         <w:rPr>
           <w:sz w:val="22"/>
           <w:u w:color="000000"/>
         </w:rPr>
-      </w:pPr>
-      <w:r>
-        <w:rPr>
-          <w:b/>
-          <w:sz w:val="22"/>
-          <w:u w:val="single" w:color="000000"/>
-        </w:rPr>
-        <w:t>SUMMARY</w:t>
-      </w:r>
-      <w:r>
-        <w:rPr>
-          <w:sz w:val="22"/>
-        </w:rPr>
-        <w:t xml:space="preserve">: </w:t>
+        <w:t xml:space="preserve">Masters in Data science </w:t>
       </w:r>
       <w:r>
         <w:rPr>
           <w:sz w:val="22"/>
           <w:u w:color="000000"/>
         </w:rPr>
-        <w:t xml:space="preserve">Motivated Masters in Data science Student with 5+ years </w:t>
+        <w:t>Candidate</w:t>
       </w:r>
       <w:r>
         <w:rPr>
           <w:sz w:val="22"/>
           <w:u w:color="000000"/>
         </w:rPr>
+        <w:t xml:space="preserve"> with </w:t>
+      </w:r>
+      <w:r>
+        <w:rPr>
+          <w:sz w:val="22"/>
+          <w:u w:color="000000"/>
+        </w:rPr>
+        <w:t>5</w:t>
+      </w:r>
+      <w:r>
+        <w:rPr>
+          <w:sz w:val="22"/>
+          <w:u w:color="000000"/>
+        </w:rPr>
+        <w:t xml:space="preserve"> years </w:t>
+      </w:r>
+      <w:r>
+        <w:rPr>
+          <w:sz w:val="22"/>
+          <w:u w:color="000000"/>
+        </w:rPr>
         <w:t xml:space="preserve">of </w:t>
       </w:r>
       <w:r>
@@ -211,14 +226,14 @@
           <w:sz w:val="22"/>
           <w:u w:color="000000"/>
         </w:rPr>
-        <w:t xml:space="preserve"> in information technology space</w:t>
+        <w:t xml:space="preserve"> in </w:t>
       </w:r>
       <w:r>
         <w:rPr>
           <w:sz w:val="22"/>
           <w:u w:color="000000"/>
         </w:rPr>
-        <w:t>. Strong critical thinking, communication and leadership skills with a deep-rooted passion for data driven analytics.</w:t>
+        <w:t>automation</w:t>
       </w:r>
       <w:r>
         <w:rPr>
@@ -226,16 +241,26 @@
           <w:u w:color="000000"/>
         </w:rPr>
         <w:t xml:space="preserve"> </w:t>
+      </w:r>
+      <w:r>
+        <w:rPr>
+          <w:sz w:val="22"/>
+          <w:u w:color="000000"/>
+        </w:rPr>
+        <w:t>and project management.</w:t>
       </w:r>
     </w:p>
     <w:p>
       <w:pPr>
+        <w:ind w:left="0" w:firstLine="0"/>
         <w:jc w:val="both"/>
         <w:rPr>
           <w:sz w:val="22"/>
           <w:u w:color="000000"/>
         </w:rPr>
       </w:pPr>
+      <w:bookmarkStart w:id="0" w:name="_GoBack"/>
+      <w:bookmarkEnd w:id="0"/>
     </w:p>
     <w:p>
       <w:pPr>
@@ -315,25 +340,31 @@
           <w:sz w:val="22"/>
         </w:rPr>
         <w:tab/>
-        <w:t xml:space="preserve">         </w:t>
-      </w:r>
-      <w:r>
-        <w:rPr>
-          <w:sz w:val="22"/>
-        </w:rPr>
-        <w:t xml:space="preserve">Aug 2017 </w:t>
-      </w:r>
-      <w:r>
-        <w:rPr>
-          <w:sz w:val="22"/>
-        </w:rPr>
-        <w:t>–</w:t>
-      </w:r>
-      <w:r>
-        <w:rPr>
-          <w:sz w:val="22"/>
-        </w:rPr>
-        <w:t xml:space="preserve"> present</w:t>
+        <w:t xml:space="preserve">       </w:t>
+      </w:r>
+      <w:r>
+        <w:rPr>
+          <w:sz w:val="22"/>
+        </w:rPr>
+        <w:t xml:space="preserve"> </w:t>
+      </w:r>
+      <w:r>
+        <w:rPr>
+          <w:sz w:val="22"/>
+        </w:rPr>
+        <w:t>Aug 2017</w:t>
+      </w:r>
+      <w:r>
+        <w:rPr>
+          <w:sz w:val="22"/>
+        </w:rPr>
+        <w:t xml:space="preserve"> - </w:t>
+      </w:r>
+      <w:r>
+        <w:rPr>
+          <w:sz w:val="22"/>
+        </w:rPr>
+        <w:t>May 2019</w:t>
       </w:r>
     </w:p>
     <w:p>
@@ -348,14 +379,42 @@
           <w:b/>
           <w:sz w:val="22"/>
         </w:rPr>
-        <w:t xml:space="preserve">Bachelor of Technology: </w:t>
+        <w:t>Bachelor</w:t>
       </w:r>
       <w:r>
         <w:rPr>
           <w:b/>
           <w:sz w:val="22"/>
         </w:rPr>
-        <w:t xml:space="preserve">                       </w:t>
+        <w:t xml:space="preserve"> of </w:t>
+      </w:r>
+      <w:r>
+        <w:rPr>
+          <w:b/>
+          <w:sz w:val="22"/>
+        </w:rPr>
+        <w:t>Electrical</w:t>
+      </w:r>
+      <w:r>
+        <w:rPr>
+          <w:b/>
+          <w:sz w:val="22"/>
+        </w:rPr>
+        <w:t xml:space="preserve"> Eng.</w:t>
+      </w:r>
+      <w:r>
+        <w:rPr>
+          <w:b/>
+          <w:sz w:val="22"/>
+        </w:rPr>
+        <w:tab/>
+      </w:r>
+      <w:r>
+        <w:rPr>
+          <w:b/>
+          <w:sz w:val="22"/>
+        </w:rPr>
+        <w:tab/>
       </w:r>
       <w:r>
         <w:rPr>
@@ -368,55 +427,13 @@
           <w:sz w:val="22"/>
         </w:rPr>
         <w:tab/>
-        <w:t xml:space="preserve">         </w:t>
+        <w:t xml:space="preserve">        </w:t>
       </w:r>
       <w:r>
         <w:rPr>
           <w:sz w:val="22"/>
         </w:rPr>
         <w:t xml:space="preserve">Aug 2008 - Jun 2012 </w:t>
-      </w:r>
-    </w:p>
-    <w:p>
-      <w:pPr>
-        <w:spacing w:after="0" w:line="259" w:lineRule="auto"/>
-        <w:rPr>
-          <w:sz w:val="22"/>
-        </w:rPr>
-      </w:pPr>
-      <w:r>
-        <w:rPr>
-          <w:b/>
-          <w:sz w:val="22"/>
-        </w:rPr>
-        <w:t>Electrical and Electronics</w:t>
-      </w:r>
-      <w:r>
-        <w:rPr>
-          <w:sz w:val="22"/>
-        </w:rPr>
-        <w:tab/>
-        <w:t xml:space="preserve"> </w:t>
-      </w:r>
-      <w:r>
-        <w:rPr>
-          <w:sz w:val="22"/>
-        </w:rPr>
-        <w:tab/>
-        <w:t xml:space="preserve"> </w:t>
-      </w:r>
-      <w:r>
-        <w:rPr>
-          <w:sz w:val="22"/>
-        </w:rPr>
-        <w:tab/>
-        <w:t xml:space="preserve">      </w:t>
-      </w:r>
-      <w:r>
-        <w:rPr>
-          <w:sz w:val="22"/>
-        </w:rPr>
-        <w:t xml:space="preserve">                 </w:t>
       </w:r>
     </w:p>
     <w:p>
@@ -460,17 +477,202 @@
           <w:sz w:val="22"/>
           <w:u w:val="none"/>
         </w:rPr>
+        <w:t xml:space="preserve">Graduate </w:t>
+      </w:r>
+      <w:r>
+        <w:rPr>
+          <w:sz w:val="22"/>
+          <w:u w:val="none"/>
+        </w:rPr>
+        <w:t>Teaching Assistant</w:t>
+      </w:r>
+      <w:r>
+        <w:rPr>
+          <w:sz w:val="22"/>
+          <w:u w:val="none"/>
+        </w:rPr>
+        <w:t xml:space="preserve"> </w:t>
+      </w:r>
+      <w:r>
+        <w:rPr>
+          <w:sz w:val="22"/>
+          <w:u w:val="none"/>
+        </w:rPr>
+        <w:tab/>
+      </w:r>
+      <w:r>
+        <w:rPr>
+          <w:sz w:val="22"/>
+          <w:u w:val="none"/>
+        </w:rPr>
+        <w:tab/>
+      </w:r>
+      <w:r>
+        <w:rPr>
+          <w:b w:val="0"/>
+          <w:sz w:val="22"/>
+          <w:u w:val="none"/>
+        </w:rPr>
+        <w:t>Illinois Institute of Technology</w:t>
+      </w:r>
+      <w:r>
+        <w:rPr>
+          <w:sz w:val="22"/>
+          <w:u w:val="none"/>
+        </w:rPr>
+        <w:t xml:space="preserve">      </w:t>
+      </w:r>
+      <w:r>
+        <w:rPr>
+          <w:sz w:val="22"/>
+          <w:u w:val="none"/>
+        </w:rPr>
+        <w:t xml:space="preserve"> </w:t>
+      </w:r>
+      <w:r>
+        <w:rPr>
+          <w:sz w:val="22"/>
+          <w:u w:val="none"/>
+        </w:rPr>
+        <w:t xml:space="preserve">           </w:t>
+      </w:r>
+      <w:r>
+        <w:rPr>
+          <w:sz w:val="22"/>
+          <w:u w:val="none"/>
+        </w:rPr>
+        <w:t xml:space="preserve">                  </w:t>
+      </w:r>
+      <w:r>
+        <w:rPr>
+          <w:b w:val="0"/>
+          <w:sz w:val="22"/>
+          <w:u w:val="none"/>
+        </w:rPr>
+        <w:t xml:space="preserve">Aug 2018 </w:t>
+      </w:r>
+      <w:r>
+        <w:rPr>
+          <w:b w:val="0"/>
+          <w:sz w:val="22"/>
+          <w:u w:val="none"/>
+        </w:rPr>
+        <w:t>–</w:t>
+      </w:r>
+      <w:r>
+        <w:rPr>
+          <w:b w:val="0"/>
+          <w:sz w:val="22"/>
+          <w:u w:val="none"/>
+        </w:rPr>
+        <w:t xml:space="preserve"> Present</w:t>
+      </w:r>
+    </w:p>
+    <w:p>
+      <w:pPr>
+        <w:ind w:left="0" w:firstLine="0"/>
+        <w:jc w:val="both"/>
+        <w:rPr>
+          <w:sz w:val="22"/>
+        </w:rPr>
+      </w:pPr>
+      <w:r>
+        <w:rPr>
+          <w:sz w:val="22"/>
+        </w:rPr>
+        <w:t>Responsible for preparing lecture materials, grading assignment and handling lecture</w:t>
+      </w:r>
+      <w:r>
+        <w:rPr>
+          <w:sz w:val="22"/>
+        </w:rPr>
+        <w:t>s for Big Data Technologies</w:t>
+      </w:r>
+    </w:p>
+    <w:p/>
+    <w:p>
+      <w:pPr>
+        <w:pStyle w:val="Heading1"/>
+        <w:spacing w:after="56"/>
+        <w:ind w:left="-5"/>
+        <w:rPr>
+          <w:b w:val="0"/>
+          <w:sz w:val="22"/>
+          <w:u w:val="none"/>
+        </w:rPr>
+      </w:pPr>
+      <w:r>
+        <w:rPr>
+          <w:sz w:val="22"/>
+          <w:u w:val="none"/>
+        </w:rPr>
+        <w:t xml:space="preserve">Lead </w:t>
+      </w:r>
+      <w:r>
+        <w:rPr>
+          <w:sz w:val="22"/>
+          <w:u w:val="none"/>
+        </w:rPr>
+        <w:t>Software</w:t>
+      </w:r>
+      <w:r>
+        <w:rPr>
+          <w:sz w:val="22"/>
+          <w:u w:val="none"/>
+        </w:rPr>
+        <w:t xml:space="preserve"> Analys</w:t>
+      </w:r>
+      <w:r>
+        <w:rPr>
+          <w:sz w:val="22"/>
+          <w:u w:val="none"/>
+        </w:rPr>
+        <w:t>t</w:t>
+      </w:r>
+      <w:r>
+        <w:rPr>
+          <w:b w:val="0"/>
+          <w:sz w:val="22"/>
+          <w:u w:val="none"/>
+        </w:rPr>
+        <w:tab/>
+      </w:r>
+      <w:r>
+        <w:rPr>
+          <w:b w:val="0"/>
+          <w:sz w:val="22"/>
+          <w:u w:val="none"/>
+        </w:rPr>
+        <w:tab/>
+      </w:r>
+      <w:r>
+        <w:rPr>
+          <w:b w:val="0"/>
+          <w:sz w:val="22"/>
+          <w:u w:val="none"/>
+        </w:rPr>
+        <w:tab/>
+      </w:r>
+      <w:r>
+        <w:rPr>
+          <w:b w:val="0"/>
+          <w:sz w:val="22"/>
+          <w:u w:val="none"/>
+        </w:rPr>
         <w:t>Tata Consultancy Services</w:t>
       </w:r>
       <w:r>
         <w:rPr>
+          <w:b w:val="0"/>
           <w:sz w:val="22"/>
           <w:u w:val="none"/>
         </w:rPr>
         <w:tab/>
-      </w:r>
-      <w:r>
-        <w:rPr>
+        <w:t xml:space="preserve">       </w:t>
+      </w:r>
+      <w:r>
+        <w:rPr>
+          <w:b w:val="0"/>
           <w:sz w:val="22"/>
           <w:u w:val="none"/>
         </w:rPr>
@@ -482,7 +684,8 @@
           <w:sz w:val="22"/>
           <w:u w:val="none"/>
         </w:rPr>
-        <w:t>Software</w:t>
+        <w:tab/>
+        <w:t xml:space="preserve">       </w:t>
       </w:r>
       <w:r>
         <w:rPr>
@@ -490,24 +693,7 @@
           <w:sz w:val="22"/>
           <w:u w:val="none"/>
         </w:rPr>
-        <w:t xml:space="preserve"> Analyst, Automation Engineer</w:t>
-      </w:r>
-      <w:r>
-        <w:rPr>
-          <w:b w:val="0"/>
-          <w:sz w:val="22"/>
-          <w:u w:val="none"/>
-        </w:rPr>
-        <w:tab/>
-      </w:r>
-      <w:r>
-        <w:rPr>
-          <w:b w:val="0"/>
-          <w:sz w:val="22"/>
-          <w:u w:val="none"/>
-        </w:rPr>
-        <w:tab/>
-        <w:t xml:space="preserve">       Nov 2012 – May 2017</w:t>
+        <w:t>Nov 2012 – May 2017</w:t>
       </w:r>
     </w:p>
     <w:p>
@@ -1413,15 +1599,7 @@
         <w:rPr>
           <w:sz w:val="22"/>
         </w:rPr>
-        <w:t xml:space="preserve">for testing core business functionalities using HP - </w:t>
-      </w:r>
-      <w:bookmarkStart w:id="0" w:name="_GoBack"/>
-      <w:bookmarkEnd w:id="0"/>
-      <w:r>
-        <w:rPr>
-          <w:sz w:val="22"/>
-        </w:rPr>
-        <w:t xml:space="preserve">UFT </w:t>
+        <w:t xml:space="preserve">for testing core business functionalities using HP - UFT </w:t>
       </w:r>
       <w:r>
         <w:rPr>
@@ -1435,21 +1613,6 @@
         </w:rPr>
         <w:t>educed quality assurance costs for American express software releases by 30%.</w:t>
       </w:r>
-    </w:p>
-    <w:p>
-      <w:pPr>
-        <w:tabs>
-          <w:tab w:val="center" w:pos="2160"/>
-          <w:tab w:val="center" w:pos="2881"/>
-          <w:tab w:val="center" w:pos="3601"/>
-          <w:tab w:val="center" w:pos="4321"/>
-          <w:tab w:val="center" w:pos="5041"/>
-          <w:tab w:val="center" w:pos="5761"/>
-        </w:tabs>
-        <w:rPr>
-          <w:sz w:val="22"/>
-        </w:rPr>
-      </w:pPr>
     </w:p>
     <w:p>
       <w:pPr>
@@ -1626,9 +1789,17 @@
       <w:pPr>
         <w:ind w:right="691"/>
         <w:rPr>
-          <w:sz w:val="22"/>
-        </w:rPr>
-      </w:pPr>
+          <w:b/>
+          <w:sz w:val="22"/>
+        </w:rPr>
+      </w:pPr>
+      <w:r>
+        <w:rPr>
+          <w:b/>
+          <w:sz w:val="22"/>
+        </w:rPr>
+        <w:t xml:space="preserve"> </w:t>
+      </w:r>
       <w:r>
         <w:rPr>
           <w:b/>
@@ -4278,15 +4449,6 @@
   </w:num>
   <w:num w:numId="18">
     <w:abstractNumId w:val="8"/>
-    <w:lvlOverride w:ilvl="0"/>
-    <w:lvlOverride w:ilvl="1"/>
-    <w:lvlOverride w:ilvl="2"/>
-    <w:lvlOverride w:ilvl="3"/>
-    <w:lvlOverride w:ilvl="4"/>
-    <w:lvlOverride w:ilvl="5"/>
-    <w:lvlOverride w:ilvl="6"/>
-    <w:lvlOverride w:ilvl="7"/>
-    <w:lvlOverride w:ilvl="8"/>
   </w:num>
 </w:numbering>
 </file>
@@ -5095,7 +5257,7 @@
 </file>
 
 <file path=customXml/itemProps1.xml><?xml version="1.0" encoding="utf-8"?>
-<ds:datastoreItem xmlns:ds="http://schemas.openxmlformats.org/officeDocument/2006/customXml" ds:itemID="{A2D4301A-3260-400F-A013-362DB7938330}">
+<ds:datastoreItem xmlns:ds="http://schemas.openxmlformats.org/officeDocument/2006/customXml" ds:itemID="{2B4BB09F-1D8F-435F-AED4-F661348B8D53}">
   <ds:schemaRefs>
     <ds:schemaRef ds:uri="http://schemas.openxmlformats.org/officeDocument/2006/bibliography"/>
   </ds:schemaRefs>

</xml_diff>